<commit_message>
Lab3 Done - Några svar sakna
</commit_message>
<xml_diff>
--- a/Labs/Lab2/Lab_2.1_Forberedelse_Svar.docx
+++ b/Labs/Lab2/Lab_2.1_Forberedelse_Svar.docx
@@ -1,6 +1,6 @@
 
 <file path=word/document.xml><?xml version="1.0" encoding="utf-8"?>
-<w:document xmlns:wpc="http://schemas.microsoft.com/office/word/2010/wordprocessingCanvas" xmlns:cx="http://schemas.microsoft.com/office/drawing/2014/chartex" xmlns:cx1="http://schemas.microsoft.com/office/drawing/2015/9/8/chartex" xmlns:cx2="http://schemas.microsoft.com/office/drawing/2015/10/21/chartex" xmlns:cx3="http://schemas.microsoft.com/office/drawing/2016/5/9/chartex" xmlns:cx4="http://schemas.microsoft.com/office/drawing/2016/5/10/chartex" xmlns:cx5="http://schemas.microsoft.com/office/drawing/2016/5/11/chartex" xmlns:cx6="http://schemas.microsoft.com/office/drawing/2016/5/12/chartex" xmlns:cx7="http://schemas.microsoft.com/office/drawing/2016/5/13/chartex" xmlns:cx8="http://schemas.microsoft.com/office/drawing/2016/5/14/chartex" xmlns:mc="http://schemas.openxmlformats.org/markup-compatibility/2006" xmlns:aink="http://schemas.microsoft.com/office/drawing/2016/ink" xmlns:am3d="http://schemas.microsoft.com/office/drawing/2017/model3d" xmlns:o="urn:schemas-microsoft-com:office:office" xmlns:oel="http://schemas.microsoft.com/office/2019/extlst" xmlns:r="http://schemas.openxmlformats.org/officeDocument/2006/relationships" xmlns:m="http://schemas.openxmlformats.org/officeDocument/2006/math" xmlns:v="urn:schemas-microsoft-com:vml" xmlns:wp14="http://schemas.microsoft.com/office/word/2010/wordprocessingDrawing" xmlns:wp="http://schemas.openxmlformats.org/drawingml/2006/wordprocessingDrawing" xmlns:w10="urn:schemas-microsoft-com:office:word" xmlns:w="http://schemas.openxmlformats.org/wordprocessingml/2006/main" xmlns:w14="http://schemas.microsoft.com/office/word/2010/wordml" xmlns:w15="http://schemas.microsoft.com/office/word/2012/wordml" xmlns:w16cex="http://schemas.microsoft.com/office/word/2018/wordml/cex" xmlns:w16cid="http://schemas.microsoft.com/office/word/2016/wordml/cid" xmlns:w16="http://schemas.microsoft.com/office/word/2018/wordml" xmlns:w16sdtdh="http://schemas.microsoft.com/office/word/2020/wordml/sdtdatahash" xmlns:w16se="http://schemas.microsoft.com/office/word/2015/wordml/symex" xmlns:wpg="http://schemas.microsoft.com/office/word/2010/wordprocessingGroup" xmlns:wpi="http://schemas.microsoft.com/office/word/2010/wordprocessingInk" xmlns:wne="http://schemas.microsoft.com/office/word/2006/wordml" xmlns:wps="http://schemas.microsoft.com/office/word/2010/wordprocessingShape" mc:Ignorable="w14 w15 w16se w16cid w16 w16cex w16sdtdh wp14">
+<w:document xmlns:wpc="http://schemas.microsoft.com/office/word/2010/wordprocessingCanvas" xmlns:cx="http://schemas.microsoft.com/office/drawing/2014/chartex" xmlns:cx1="http://schemas.microsoft.com/office/drawing/2015/9/8/chartex" xmlns:cx2="http://schemas.microsoft.com/office/drawing/2015/10/21/chartex" xmlns:cx3="http://schemas.microsoft.com/office/drawing/2016/5/9/chartex" xmlns:cx4="http://schemas.microsoft.com/office/drawing/2016/5/10/chartex" xmlns:cx5="http://schemas.microsoft.com/office/drawing/2016/5/11/chartex" xmlns:cx6="http://schemas.microsoft.com/office/drawing/2016/5/12/chartex" xmlns:cx7="http://schemas.microsoft.com/office/drawing/2016/5/13/chartex" xmlns:cx8="http://schemas.microsoft.com/office/drawing/2016/5/14/chartex" xmlns:mc="http://schemas.openxmlformats.org/markup-compatibility/2006" xmlns:aink="http://schemas.microsoft.com/office/drawing/2016/ink" xmlns:am3d="http://schemas.microsoft.com/office/drawing/2017/model3d" xmlns:o="urn:schemas-microsoft-com:office:office" xmlns:oel="http://schemas.microsoft.com/office/2019/extlst" xmlns:r="http://schemas.openxmlformats.org/officeDocument/2006/relationships" xmlns:m="http://schemas.openxmlformats.org/officeDocument/2006/math" xmlns:v="urn:schemas-microsoft-com:vml" xmlns:wp14="http://schemas.microsoft.com/office/word/2010/wordprocessingDrawing" xmlns:wp="http://schemas.openxmlformats.org/drawingml/2006/wordprocessingDrawing" xmlns:w10="urn:schemas-microsoft-com:office:word" xmlns:w="http://schemas.openxmlformats.org/wordprocessingml/2006/main" xmlns:w14="http://schemas.microsoft.com/office/word/2010/wordml" xmlns:w15="http://schemas.microsoft.com/office/word/2012/wordml" xmlns:w16cex="http://schemas.microsoft.com/office/word/2018/wordml/cex" xmlns:w16cid="http://schemas.microsoft.com/office/word/2016/wordml/cid" xmlns:w16="http://schemas.microsoft.com/office/word/2018/wordml" xmlns:w16du="http://schemas.microsoft.com/office/word/2023/wordml/word16du" xmlns:w16sdtdh="http://schemas.microsoft.com/office/word/2020/wordml/sdtdatahash" xmlns:w16se="http://schemas.microsoft.com/office/word/2015/wordml/symex" xmlns:wpg="http://schemas.microsoft.com/office/word/2010/wordprocessingGroup" xmlns:wpi="http://schemas.microsoft.com/office/word/2010/wordprocessingInk" xmlns:wne="http://schemas.microsoft.com/office/word/2006/wordml" xmlns:wps="http://schemas.microsoft.com/office/word/2010/wordprocessingShape" mc:Ignorable="w14 w15 w16se w16cid w16 w16cex w16sdtdh w16du wp14">
   <w:body>
     <w:p>
       <w:pPr>
@@ -662,13 +662,7 @@
           <w:rPr>
             <w:rFonts w:ascii="Cambria Math" w:hAnsi="Cambria Math"/>
           </w:rPr>
-          <m:t>/</m:t>
-        </m:r>
-        <m:r>
-          <w:rPr>
-            <w:rFonts w:ascii="Cambria Math" w:hAnsi="Cambria Math"/>
-          </w:rPr>
-          <m:t>9</m:t>
+          <m:t>/9</m:t>
         </m:r>
       </m:oMath>
     </w:p>
@@ -998,13 +992,7 @@
           <w:rPr>
             <w:rFonts w:ascii="Cambria Math" w:hAnsi="Cambria Math"/>
           </w:rPr>
-          <m:t>/</m:t>
-        </m:r>
-        <m:r>
-          <w:rPr>
-            <w:rFonts w:ascii="Cambria Math" w:hAnsi="Cambria Math"/>
-          </w:rPr>
-          <m:t>17</m:t>
+          <m:t>/17</m:t>
         </m:r>
       </m:oMath>
     </w:p>
@@ -1406,11 +1394,9 @@
         <w:autoSpaceDN w:val="0"/>
         <w:adjustRightInd w:val="0"/>
         <w:spacing w:before="140" w:after="140"/>
+        <w:ind w:left="1304"/>
         <w:jc w:val="both"/>
       </w:pPr>
-      <w:r>
-        <w:tab/>
-      </w:r>
       <w:r>
         <w:t>Ert svar:</w:t>
       </w:r>
@@ -2329,7 +2315,7 @@
 </file>
 
 <file path=word/endnotes.xml><?xml version="1.0" encoding="utf-8"?>
-<w:endnotes xmlns:wpc="http://schemas.microsoft.com/office/word/2010/wordprocessingCanvas" xmlns:cx="http://schemas.microsoft.com/office/drawing/2014/chartex" xmlns:cx1="http://schemas.microsoft.com/office/drawing/2015/9/8/chartex" xmlns:cx2="http://schemas.microsoft.com/office/drawing/2015/10/21/chartex" xmlns:cx3="http://schemas.microsoft.com/office/drawing/2016/5/9/chartex" xmlns:cx4="http://schemas.microsoft.com/office/drawing/2016/5/10/chartex" xmlns:cx5="http://schemas.microsoft.com/office/drawing/2016/5/11/chartex" xmlns:cx6="http://schemas.microsoft.com/office/drawing/2016/5/12/chartex" xmlns:cx7="http://schemas.microsoft.com/office/drawing/2016/5/13/chartex" xmlns:cx8="http://schemas.microsoft.com/office/drawing/2016/5/14/chartex" xmlns:mc="http://schemas.openxmlformats.org/markup-compatibility/2006" xmlns:aink="http://schemas.microsoft.com/office/drawing/2016/ink" xmlns:am3d="http://schemas.microsoft.com/office/drawing/2017/model3d" xmlns:o="urn:schemas-microsoft-com:office:office" xmlns:oel="http://schemas.microsoft.com/office/2019/extlst" xmlns:r="http://schemas.openxmlformats.org/officeDocument/2006/relationships" xmlns:m="http://schemas.openxmlformats.org/officeDocument/2006/math" xmlns:v="urn:schemas-microsoft-com:vml" xmlns:wp14="http://schemas.microsoft.com/office/word/2010/wordprocessingDrawing" xmlns:wp="http://schemas.openxmlformats.org/drawingml/2006/wordprocessingDrawing" xmlns:w10="urn:schemas-microsoft-com:office:word" xmlns:w="http://schemas.openxmlformats.org/wordprocessingml/2006/main" xmlns:w14="http://schemas.microsoft.com/office/word/2010/wordml" xmlns:w15="http://schemas.microsoft.com/office/word/2012/wordml" xmlns:w16cex="http://schemas.microsoft.com/office/word/2018/wordml/cex" xmlns:w16cid="http://schemas.microsoft.com/office/word/2016/wordml/cid" xmlns:w16="http://schemas.microsoft.com/office/word/2018/wordml" xmlns:w16sdtdh="http://schemas.microsoft.com/office/word/2020/wordml/sdtdatahash" xmlns:w16se="http://schemas.microsoft.com/office/word/2015/wordml/symex" xmlns:wpg="http://schemas.microsoft.com/office/word/2010/wordprocessingGroup" xmlns:wpi="http://schemas.microsoft.com/office/word/2010/wordprocessingInk" xmlns:wne="http://schemas.microsoft.com/office/word/2006/wordml" xmlns:wps="http://schemas.microsoft.com/office/word/2010/wordprocessingShape" mc:Ignorable="w14 w15 w16se w16cid w16 w16cex w16sdtdh wp14">
+<w:endnotes xmlns:wpc="http://schemas.microsoft.com/office/word/2010/wordprocessingCanvas" xmlns:cx="http://schemas.microsoft.com/office/drawing/2014/chartex" xmlns:cx1="http://schemas.microsoft.com/office/drawing/2015/9/8/chartex" xmlns:cx2="http://schemas.microsoft.com/office/drawing/2015/10/21/chartex" xmlns:cx3="http://schemas.microsoft.com/office/drawing/2016/5/9/chartex" xmlns:cx4="http://schemas.microsoft.com/office/drawing/2016/5/10/chartex" xmlns:cx5="http://schemas.microsoft.com/office/drawing/2016/5/11/chartex" xmlns:cx6="http://schemas.microsoft.com/office/drawing/2016/5/12/chartex" xmlns:cx7="http://schemas.microsoft.com/office/drawing/2016/5/13/chartex" xmlns:cx8="http://schemas.microsoft.com/office/drawing/2016/5/14/chartex" xmlns:mc="http://schemas.openxmlformats.org/markup-compatibility/2006" xmlns:aink="http://schemas.microsoft.com/office/drawing/2016/ink" xmlns:am3d="http://schemas.microsoft.com/office/drawing/2017/model3d" xmlns:o="urn:schemas-microsoft-com:office:office" xmlns:oel="http://schemas.microsoft.com/office/2019/extlst" xmlns:r="http://schemas.openxmlformats.org/officeDocument/2006/relationships" xmlns:m="http://schemas.openxmlformats.org/officeDocument/2006/math" xmlns:v="urn:schemas-microsoft-com:vml" xmlns:wp14="http://schemas.microsoft.com/office/word/2010/wordprocessingDrawing" xmlns:wp="http://schemas.openxmlformats.org/drawingml/2006/wordprocessingDrawing" xmlns:w10="urn:schemas-microsoft-com:office:word" xmlns:w="http://schemas.openxmlformats.org/wordprocessingml/2006/main" xmlns:w14="http://schemas.microsoft.com/office/word/2010/wordml" xmlns:w15="http://schemas.microsoft.com/office/word/2012/wordml" xmlns:w16cex="http://schemas.microsoft.com/office/word/2018/wordml/cex" xmlns:w16cid="http://schemas.microsoft.com/office/word/2016/wordml/cid" xmlns:w16="http://schemas.microsoft.com/office/word/2018/wordml" xmlns:w16du="http://schemas.microsoft.com/office/word/2023/wordml/word16du" xmlns:w16sdtdh="http://schemas.microsoft.com/office/word/2020/wordml/sdtdatahash" xmlns:w16se="http://schemas.microsoft.com/office/word/2015/wordml/symex" xmlns:wpg="http://schemas.microsoft.com/office/word/2010/wordprocessingGroup" xmlns:wpi="http://schemas.microsoft.com/office/word/2010/wordprocessingInk" xmlns:wne="http://schemas.microsoft.com/office/word/2006/wordml" xmlns:wps="http://schemas.microsoft.com/office/word/2010/wordprocessingShape" mc:Ignorable="w14 w15 w16se w16cid w16 w16cex w16sdtdh w16du wp14">
   <w:endnote w:type="separator" w:id="-1">
     <w:p>
       <w:r>
@@ -2348,7 +2334,7 @@
 </file>
 
 <file path=word/footnotes.xml><?xml version="1.0" encoding="utf-8"?>
-<w:footnotes xmlns:wpc="http://schemas.microsoft.com/office/word/2010/wordprocessingCanvas" xmlns:cx="http://schemas.microsoft.com/office/drawing/2014/chartex" xmlns:cx1="http://schemas.microsoft.com/office/drawing/2015/9/8/chartex" xmlns:cx2="http://schemas.microsoft.com/office/drawing/2015/10/21/chartex" xmlns:cx3="http://schemas.microsoft.com/office/drawing/2016/5/9/chartex" xmlns:cx4="http://schemas.microsoft.com/office/drawing/2016/5/10/chartex" xmlns:cx5="http://schemas.microsoft.com/office/drawing/2016/5/11/chartex" xmlns:cx6="http://schemas.microsoft.com/office/drawing/2016/5/12/chartex" xmlns:cx7="http://schemas.microsoft.com/office/drawing/2016/5/13/chartex" xmlns:cx8="http://schemas.microsoft.com/office/drawing/2016/5/14/chartex" xmlns:mc="http://schemas.openxmlformats.org/markup-compatibility/2006" xmlns:aink="http://schemas.microsoft.com/office/drawing/2016/ink" xmlns:am3d="http://schemas.microsoft.com/office/drawing/2017/model3d" xmlns:o="urn:schemas-microsoft-com:office:office" xmlns:oel="http://schemas.microsoft.com/office/2019/extlst" xmlns:r="http://schemas.openxmlformats.org/officeDocument/2006/relationships" xmlns:m="http://schemas.openxmlformats.org/officeDocument/2006/math" xmlns:v="urn:schemas-microsoft-com:vml" xmlns:wp14="http://schemas.microsoft.com/office/word/2010/wordprocessingDrawing" xmlns:wp="http://schemas.openxmlformats.org/drawingml/2006/wordprocessingDrawing" xmlns:w10="urn:schemas-microsoft-com:office:word" xmlns:w="http://schemas.openxmlformats.org/wordprocessingml/2006/main" xmlns:w14="http://schemas.microsoft.com/office/word/2010/wordml" xmlns:w15="http://schemas.microsoft.com/office/word/2012/wordml" xmlns:w16cex="http://schemas.microsoft.com/office/word/2018/wordml/cex" xmlns:w16cid="http://schemas.microsoft.com/office/word/2016/wordml/cid" xmlns:w16="http://schemas.microsoft.com/office/word/2018/wordml" xmlns:w16sdtdh="http://schemas.microsoft.com/office/word/2020/wordml/sdtdatahash" xmlns:w16se="http://schemas.microsoft.com/office/word/2015/wordml/symex" xmlns:wpg="http://schemas.microsoft.com/office/word/2010/wordprocessingGroup" xmlns:wpi="http://schemas.microsoft.com/office/word/2010/wordprocessingInk" xmlns:wne="http://schemas.microsoft.com/office/word/2006/wordml" xmlns:wps="http://schemas.microsoft.com/office/word/2010/wordprocessingShape" mc:Ignorable="w14 w15 w16se w16cid w16 w16cex w16sdtdh wp14">
+<w:footnotes xmlns:wpc="http://schemas.microsoft.com/office/word/2010/wordprocessingCanvas" xmlns:cx="http://schemas.microsoft.com/office/drawing/2014/chartex" xmlns:cx1="http://schemas.microsoft.com/office/drawing/2015/9/8/chartex" xmlns:cx2="http://schemas.microsoft.com/office/drawing/2015/10/21/chartex" xmlns:cx3="http://schemas.microsoft.com/office/drawing/2016/5/9/chartex" xmlns:cx4="http://schemas.microsoft.com/office/drawing/2016/5/10/chartex" xmlns:cx5="http://schemas.microsoft.com/office/drawing/2016/5/11/chartex" xmlns:cx6="http://schemas.microsoft.com/office/drawing/2016/5/12/chartex" xmlns:cx7="http://schemas.microsoft.com/office/drawing/2016/5/13/chartex" xmlns:cx8="http://schemas.microsoft.com/office/drawing/2016/5/14/chartex" xmlns:mc="http://schemas.openxmlformats.org/markup-compatibility/2006" xmlns:aink="http://schemas.microsoft.com/office/drawing/2016/ink" xmlns:am3d="http://schemas.microsoft.com/office/drawing/2017/model3d" xmlns:o="urn:schemas-microsoft-com:office:office" xmlns:oel="http://schemas.microsoft.com/office/2019/extlst" xmlns:r="http://schemas.openxmlformats.org/officeDocument/2006/relationships" xmlns:m="http://schemas.openxmlformats.org/officeDocument/2006/math" xmlns:v="urn:schemas-microsoft-com:vml" xmlns:wp14="http://schemas.microsoft.com/office/word/2010/wordprocessingDrawing" xmlns:wp="http://schemas.openxmlformats.org/drawingml/2006/wordprocessingDrawing" xmlns:w10="urn:schemas-microsoft-com:office:word" xmlns:w="http://schemas.openxmlformats.org/wordprocessingml/2006/main" xmlns:w14="http://schemas.microsoft.com/office/word/2010/wordml" xmlns:w15="http://schemas.microsoft.com/office/word/2012/wordml" xmlns:w16cex="http://schemas.microsoft.com/office/word/2018/wordml/cex" xmlns:w16cid="http://schemas.microsoft.com/office/word/2016/wordml/cid" xmlns:w16="http://schemas.microsoft.com/office/word/2018/wordml" xmlns:w16du="http://schemas.microsoft.com/office/word/2023/wordml/word16du" xmlns:w16sdtdh="http://schemas.microsoft.com/office/word/2020/wordml/sdtdatahash" xmlns:w16se="http://schemas.microsoft.com/office/word/2015/wordml/symex" xmlns:wpg="http://schemas.microsoft.com/office/word/2010/wordprocessingGroup" xmlns:wpi="http://schemas.microsoft.com/office/word/2010/wordprocessingInk" xmlns:wne="http://schemas.microsoft.com/office/word/2006/wordml" xmlns:wps="http://schemas.microsoft.com/office/word/2010/wordprocessingShape" mc:Ignorable="w14 w15 w16se w16cid w16 w16cex w16sdtdh w16du wp14">
   <w:footnote w:type="separator" w:id="-1">
     <w:p>
       <w:r>
@@ -2367,7 +2353,7 @@
 </file>
 
 <file path=word/numbering.xml><?xml version="1.0" encoding="utf-8"?>
-<w:numbering xmlns:wpc="http://schemas.microsoft.com/office/word/2010/wordprocessingCanvas" xmlns:cx="http://schemas.microsoft.com/office/drawing/2014/chartex" xmlns:cx1="http://schemas.microsoft.com/office/drawing/2015/9/8/chartex" xmlns:cx2="http://schemas.microsoft.com/office/drawing/2015/10/21/chartex" xmlns:cx3="http://schemas.microsoft.com/office/drawing/2016/5/9/chartex" xmlns:cx4="http://schemas.microsoft.com/office/drawing/2016/5/10/chartex" xmlns:cx5="http://schemas.microsoft.com/office/drawing/2016/5/11/chartex" xmlns:cx6="http://schemas.microsoft.com/office/drawing/2016/5/12/chartex" xmlns:cx7="http://schemas.microsoft.com/office/drawing/2016/5/13/chartex" xmlns:cx8="http://schemas.microsoft.com/office/drawing/2016/5/14/chartex" xmlns:mc="http://schemas.openxmlformats.org/markup-compatibility/2006" xmlns:aink="http://schemas.microsoft.com/office/drawing/2016/ink" xmlns:am3d="http://schemas.microsoft.com/office/drawing/2017/model3d" xmlns:o="urn:schemas-microsoft-com:office:office" xmlns:oel="http://schemas.microsoft.com/office/2019/extlst" xmlns:r="http://schemas.openxmlformats.org/officeDocument/2006/relationships" xmlns:m="http://schemas.openxmlformats.org/officeDocument/2006/math" xmlns:v="urn:schemas-microsoft-com:vml" xmlns:wp14="http://schemas.microsoft.com/office/word/2010/wordprocessingDrawing" xmlns:wp="http://schemas.openxmlformats.org/drawingml/2006/wordprocessingDrawing" xmlns:w10="urn:schemas-microsoft-com:office:word" xmlns:w="http://schemas.openxmlformats.org/wordprocessingml/2006/main" xmlns:w14="http://schemas.microsoft.com/office/word/2010/wordml" xmlns:w15="http://schemas.microsoft.com/office/word/2012/wordml" xmlns:w16cex="http://schemas.microsoft.com/office/word/2018/wordml/cex" xmlns:w16cid="http://schemas.microsoft.com/office/word/2016/wordml/cid" xmlns:w16="http://schemas.microsoft.com/office/word/2018/wordml" xmlns:w16sdtdh="http://schemas.microsoft.com/office/word/2020/wordml/sdtdatahash" xmlns:w16se="http://schemas.microsoft.com/office/word/2015/wordml/symex" xmlns:wpg="http://schemas.microsoft.com/office/word/2010/wordprocessingGroup" xmlns:wpi="http://schemas.microsoft.com/office/word/2010/wordprocessingInk" xmlns:wne="http://schemas.microsoft.com/office/word/2006/wordml" xmlns:wps="http://schemas.microsoft.com/office/word/2010/wordprocessingShape" mc:Ignorable="w14 w15 w16se w16cid w16 w16cex w16sdtdh wp14">
+<w:numbering xmlns:wpc="http://schemas.microsoft.com/office/word/2010/wordprocessingCanvas" xmlns:cx="http://schemas.microsoft.com/office/drawing/2014/chartex" xmlns:cx1="http://schemas.microsoft.com/office/drawing/2015/9/8/chartex" xmlns:cx2="http://schemas.microsoft.com/office/drawing/2015/10/21/chartex" xmlns:cx3="http://schemas.microsoft.com/office/drawing/2016/5/9/chartex" xmlns:cx4="http://schemas.microsoft.com/office/drawing/2016/5/10/chartex" xmlns:cx5="http://schemas.microsoft.com/office/drawing/2016/5/11/chartex" xmlns:cx6="http://schemas.microsoft.com/office/drawing/2016/5/12/chartex" xmlns:cx7="http://schemas.microsoft.com/office/drawing/2016/5/13/chartex" xmlns:cx8="http://schemas.microsoft.com/office/drawing/2016/5/14/chartex" xmlns:mc="http://schemas.openxmlformats.org/markup-compatibility/2006" xmlns:aink="http://schemas.microsoft.com/office/drawing/2016/ink" xmlns:am3d="http://schemas.microsoft.com/office/drawing/2017/model3d" xmlns:o="urn:schemas-microsoft-com:office:office" xmlns:oel="http://schemas.microsoft.com/office/2019/extlst" xmlns:r="http://schemas.openxmlformats.org/officeDocument/2006/relationships" xmlns:m="http://schemas.openxmlformats.org/officeDocument/2006/math" xmlns:v="urn:schemas-microsoft-com:vml" xmlns:wp14="http://schemas.microsoft.com/office/word/2010/wordprocessingDrawing" xmlns:wp="http://schemas.openxmlformats.org/drawingml/2006/wordprocessingDrawing" xmlns:w10="urn:schemas-microsoft-com:office:word" xmlns:w="http://schemas.openxmlformats.org/wordprocessingml/2006/main" xmlns:w14="http://schemas.microsoft.com/office/word/2010/wordml" xmlns:w15="http://schemas.microsoft.com/office/word/2012/wordml" xmlns:w16cex="http://schemas.microsoft.com/office/word/2018/wordml/cex" xmlns:w16cid="http://schemas.microsoft.com/office/word/2016/wordml/cid" xmlns:w16="http://schemas.microsoft.com/office/word/2018/wordml" xmlns:w16du="http://schemas.microsoft.com/office/word/2023/wordml/word16du" xmlns:w16sdtdh="http://schemas.microsoft.com/office/word/2020/wordml/sdtdatahash" xmlns:w16se="http://schemas.microsoft.com/office/word/2015/wordml/symex" xmlns:wpg="http://schemas.microsoft.com/office/word/2010/wordprocessingGroup" xmlns:wpi="http://schemas.microsoft.com/office/word/2010/wordprocessingInk" xmlns:wne="http://schemas.microsoft.com/office/word/2006/wordml" xmlns:wps="http://schemas.microsoft.com/office/word/2010/wordprocessingShape" mc:Ignorable="w14 w15 w16se w16cid w16 w16cex w16sdtdh w16du wp14">
   <w:abstractNum w:abstractNumId="0" w15:restartNumberingAfterBreak="0">
     <w:nsid w:val="00B8340F"/>
     <w:multiLevelType w:val="multilevel"/>
@@ -4158,7 +4144,7 @@
 </file>
 
 <file path=word/styles.xml><?xml version="1.0" encoding="utf-8"?>
-<w:styles xmlns:mc="http://schemas.openxmlformats.org/markup-compatibility/2006" xmlns:r="http://schemas.openxmlformats.org/officeDocument/2006/relationships" xmlns:w="http://schemas.openxmlformats.org/wordprocessingml/2006/main" xmlns:w14="http://schemas.microsoft.com/office/word/2010/wordml" xmlns:w15="http://schemas.microsoft.com/office/word/2012/wordml" xmlns:w16cex="http://schemas.microsoft.com/office/word/2018/wordml/cex" xmlns:w16cid="http://schemas.microsoft.com/office/word/2016/wordml/cid" xmlns:w16="http://schemas.microsoft.com/office/word/2018/wordml" xmlns:w16sdtdh="http://schemas.microsoft.com/office/word/2020/wordml/sdtdatahash" xmlns:w16se="http://schemas.microsoft.com/office/word/2015/wordml/symex" mc:Ignorable="w14 w15 w16se w16cid w16 w16cex w16sdtdh">
+<w:styles xmlns:mc="http://schemas.openxmlformats.org/markup-compatibility/2006" xmlns:r="http://schemas.openxmlformats.org/officeDocument/2006/relationships" xmlns:w="http://schemas.openxmlformats.org/wordprocessingml/2006/main" xmlns:w14="http://schemas.microsoft.com/office/word/2010/wordml" xmlns:w15="http://schemas.microsoft.com/office/word/2012/wordml" xmlns:w16cex="http://schemas.microsoft.com/office/word/2018/wordml/cex" xmlns:w16cid="http://schemas.microsoft.com/office/word/2016/wordml/cid" xmlns:w16="http://schemas.microsoft.com/office/word/2018/wordml" xmlns:w16du="http://schemas.microsoft.com/office/word/2023/wordml/word16du" xmlns:w16sdtdh="http://schemas.microsoft.com/office/word/2020/wordml/sdtdatahash" xmlns:w16se="http://schemas.microsoft.com/office/word/2015/wordml/symex" mc:Ignorable="w14 w15 w16se w16cid w16 w16cex w16sdtdh w16du">
   <w:docDefaults>
     <w:rPrDefault>
       <w:rPr>
@@ -5011,24 +4997,6 @@
 </file>
 
 <file path=customXml/item1.xml><?xml version="1.0" encoding="utf-8"?>
-<p:properties xmlns:p="http://schemas.microsoft.com/office/2006/metadata/properties" xmlns:xsi="http://www.w3.org/2001/XMLSchema-instance" xmlns:pc="http://schemas.microsoft.com/office/infopath/2007/PartnerControls">
-  <documentManagement>
-    <_lisam_PublishedVersion xmlns="dbecd9c3-3169-49f0-bc4b-d0284eb19a83" xsi:nil="true"/>
-    <_lisam_Description xmlns="e10ccf4a-9528-4a96-b936-95245396524b" xsi:nil="true"/>
-  </documentManagement>
-</p:properties>
-</file>
-
-<file path=customXml/item2.xml><?xml version="1.0" encoding="utf-8"?>
-<?mso-contentType ?>
-<FormTemplates xmlns="http://schemas.microsoft.com/sharepoint/v3/contenttype/forms">
-  <Display>DocumentLibraryForm</Display>
-  <Edit>DocumentLibraryForm</Edit>
-  <New>DocumentLibraryForm</New>
-</FormTemplates>
-</file>
-
-<file path=customXml/item3.xml><?xml version="1.0" encoding="utf-8"?>
 <ct:contentTypeSchema xmlns:ct="http://schemas.microsoft.com/office/2006/metadata/contentType" xmlns:ma="http://schemas.microsoft.com/office/2006/metadata/properties/metaAttributes" ct:_="" ma:_="" ma:contentTypeName="dokument" ma:contentTypeID="0x010100E4D7F8F7371A1041A687B7D30840DBBE" ma:contentTypeVersion="2" ma:contentTypeDescription="Skapa ett nytt dokument." ma:contentTypeScope="" ma:versionID="f686bf8aabd5ffb80085f9477dc7e7d0">
   <xsd:schema xmlns:xsd="http://www.w3.org/2001/XMLSchema" xmlns:xs="http://www.w3.org/2001/XMLSchema" xmlns:p="http://schemas.microsoft.com/office/2006/metadata/properties" xmlns:ns2="e10ccf4a-9528-4a96-b936-95245396524b" xmlns:ns3="dbecd9c3-3169-49f0-bc4b-d0284eb19a83" targetNamespace="http://schemas.microsoft.com/office/2006/metadata/properties" ma:root="true" ma:fieldsID="5dbcd95baded86757a7a326bba4c90e3" ns2:_="" ns3:_="">
     <xsd:import namespace="e10ccf4a-9528-4a96-b936-95245396524b"/>
@@ -5167,26 +5135,25 @@
 </ct:contentTypeSchema>
 </file>
 
-<file path=customXml/itemProps1.xml><?xml version="1.0" encoding="utf-8"?>
-<ds:datastoreItem xmlns:ds="http://schemas.openxmlformats.org/officeDocument/2006/customXml" ds:itemID="{8871085A-EFDE-4EFF-8328-6F0774B0AE4A}">
-  <ds:schemaRefs>
-    <ds:schemaRef ds:uri="http://schemas.microsoft.com/office/2006/metadata/properties"/>
-    <ds:schemaRef ds:uri="http://schemas.microsoft.com/office/infopath/2007/PartnerControls"/>
-    <ds:schemaRef ds:uri="dbecd9c3-3169-49f0-bc4b-d0284eb19a83"/>
-    <ds:schemaRef ds:uri="e10ccf4a-9528-4a96-b936-95245396524b"/>
-  </ds:schemaRefs>
-</ds:datastoreItem>
+<file path=customXml/item2.xml><?xml version="1.0" encoding="utf-8"?>
+<?mso-contentType ?>
+<FormTemplates xmlns="http://schemas.microsoft.com/sharepoint/v3/contenttype/forms">
+  <Display>DocumentLibraryForm</Display>
+  <Edit>DocumentLibraryForm</Edit>
+  <New>DocumentLibraryForm</New>
+</FormTemplates>
 </file>
 
-<file path=customXml/itemProps2.xml><?xml version="1.0" encoding="utf-8"?>
-<ds:datastoreItem xmlns:ds="http://schemas.openxmlformats.org/officeDocument/2006/customXml" ds:itemID="{7D88878B-DFDB-44F2-B5F5-BF262A0652C2}">
-  <ds:schemaRefs>
-    <ds:schemaRef ds:uri="http://schemas.microsoft.com/sharepoint/v3/contenttype/forms"/>
-  </ds:schemaRefs>
-</ds:datastoreItem>
+<file path=customXml/item3.xml><?xml version="1.0" encoding="utf-8"?>
+<p:properties xmlns:p="http://schemas.microsoft.com/office/2006/metadata/properties" xmlns:xsi="http://www.w3.org/2001/XMLSchema-instance" xmlns:pc="http://schemas.microsoft.com/office/infopath/2007/PartnerControls">
+  <documentManagement>
+    <_lisam_PublishedVersion xmlns="dbecd9c3-3169-49f0-bc4b-d0284eb19a83" xsi:nil="true"/>
+    <_lisam_Description xmlns="e10ccf4a-9528-4a96-b936-95245396524b" xsi:nil="true"/>
+  </documentManagement>
+</p:properties>
 </file>
 
-<file path=customXml/itemProps3.xml><?xml version="1.0" encoding="utf-8"?>
+<file path=customXml/itemProps1.xml><?xml version="1.0" encoding="utf-8"?>
 <ds:datastoreItem xmlns:ds="http://schemas.openxmlformats.org/officeDocument/2006/customXml" ds:itemID="{5AF54E09-57DA-4B88-A85F-F35000ABD945}">
   <ds:schemaRefs>
     <ds:schemaRef ds:uri="http://schemas.microsoft.com/office/2006/metadata/contentType"/>
@@ -5203,4 +5170,23 @@
     <ds:schemaRef ds:uri="http://schemas.microsoft.com/internal/obd"/>
   </ds:schemaRefs>
 </ds:datastoreItem>
+</file>
+
+<file path=customXml/itemProps2.xml><?xml version="1.0" encoding="utf-8"?>
+<ds:datastoreItem xmlns:ds="http://schemas.openxmlformats.org/officeDocument/2006/customXml" ds:itemID="{7D88878B-DFDB-44F2-B5F5-BF262A0652C2}">
+  <ds:schemaRefs>
+    <ds:schemaRef ds:uri="http://schemas.microsoft.com/sharepoint/v3/contenttype/forms"/>
+  </ds:schemaRefs>
+</ds:datastoreItem>
+</file>
+
+<file path=customXml/itemProps3.xml><?xml version="1.0" encoding="utf-8"?>
+<ds:datastoreItem xmlns:ds="http://schemas.openxmlformats.org/officeDocument/2006/customXml" ds:itemID="{8871085A-EFDE-4EFF-8328-6F0774B0AE4A}">
+  <ds:schemaRefs>
+    <ds:schemaRef ds:uri="http://schemas.microsoft.com/office/2006/metadata/properties"/>
+    <ds:schemaRef ds:uri="http://schemas.microsoft.com/office/infopath/2007/PartnerControls"/>
+    <ds:schemaRef ds:uri="dbecd9c3-3169-49f0-bc4b-d0284eb19a83"/>
+    <ds:schemaRef ds:uri="e10ccf4a-9528-4a96-b936-95245396524b"/>
+  </ds:schemaRefs>
+</ds:datastoreItem>
 </file>
</xml_diff>